<commit_message>
java maison le 06_03_2022
</commit_message>
<xml_diff>
--- a/cours/13_big_data/CR_bigdata_SSEBIH.docx
+++ b/cours/13_big_data/CR_bigdata_SSEBIH.docx
@@ -251,7 +251,7 @@
                 <w:noProof/>
                 <w:webHidden/>
               </w:rPr>
-              <w:t>3</w:t>
+              <w:t>2</w:t>
             </w:r>
             <w:r>
               <w:rPr>
@@ -319,7 +319,7 @@
                 <w:noProof/>
                 <w:webHidden/>
               </w:rPr>
-              <w:t>5</w:t>
+              <w:t>2</w:t>
             </w:r>
             <w:r>
               <w:rPr>
@@ -387,7 +387,7 @@
                 <w:noProof/>
                 <w:webHidden/>
               </w:rPr>
-              <w:t>5</w:t>
+              <w:t>2</w:t>
             </w:r>
             <w:r>
               <w:rPr>
@@ -2235,7 +2235,13 @@
       </w:pPr>
       <w:r>
         <w:lastRenderedPageBreak/>
-        <w:t>Tolérance aux pannes : grâce au stockage et au traitement distribué le big data est considéré comme une révolution car même s’il des machines qui tombent en panne cela n’influencera pas l’exactitude des résultats de calculs ou de stockage.</w:t>
+        <w:t>Tolérance aux pannes : grâce au stockage et au traitement distribué</w:t>
+      </w:r>
+      <w:r>
+        <w:t>s</w:t>
+      </w:r>
+      <w:r>
+        <w:t xml:space="preserve"> le big data est considéré comme une révolution car même s’il des machines qui tombent en panne cela n’influencera pas l’exactitude des résultats de calculs ou de stockage.</w:t>
       </w:r>
     </w:p>
     <w:p>
@@ -2299,20 +2305,986 @@
     <w:p>
       <w:pPr>
         <w:pStyle w:val="Paragraphedeliste"/>
-        <w:numPr>
-          <w:ilvl w:val="0"/>
-          <w:numId w:val="7"/>
-        </w:numPr>
-        <w:jc w:val="both"/>
-      </w:pPr>
+        <w:jc w:val="both"/>
+      </w:pPr>
+    </w:p>
+    <w:p>
+      <w:pPr>
+        <w:pStyle w:val="Paragraphedeliste"/>
+        <w:jc w:val="both"/>
+      </w:pPr>
+      <w:r>
+        <w:t>Malgrès ses succès il reste d’énormes du big data du fait qu’elle soit une science toute récente, on peut en citer :</w:t>
+      </w:r>
+    </w:p>
+    <w:p>
+      <w:pPr>
+        <w:pStyle w:val="Paragraphedeliste"/>
+        <w:jc w:val="both"/>
+      </w:pPr>
+      <w:r>
+        <w:t>Sécurité des données</w:t>
+      </w:r>
+    </w:p>
+    <w:p>
+      <w:pPr>
+        <w:pStyle w:val="Paragraphedeliste"/>
+        <w:jc w:val="both"/>
+      </w:pPr>
+      <w:r>
+        <w:t>Formation des compétences (vitesse de l’évolution des technologies et des outils énrome)</w:t>
+      </w:r>
+    </w:p>
+    <w:p>
+      <w:pPr>
+        <w:pStyle w:val="Paragraphedeliste"/>
+        <w:jc w:val="both"/>
+      </w:pPr>
+      <w:r>
+        <w:t>Autres…</w:t>
+      </w:r>
+    </w:p>
+    <w:p>
+      <w:pPr>
+        <w:pStyle w:val="Titre1"/>
+        <w:rPr>
+          <w:sz w:val="28"/>
+          <w:szCs w:val="28"/>
+        </w:rPr>
+      </w:pPr>
+      <w:r>
+        <w:rPr>
+          <w:sz w:val="28"/>
+          <w:szCs w:val="28"/>
+        </w:rPr>
+        <w:t> : Cas d’usage :</w:t>
+      </w:r>
+      <w:r>
+        <w:rPr>
+          <w:sz w:val="28"/>
+          <w:szCs w:val="28"/>
+        </w:rPr>
+        <w:t xml:space="preserve"> [Smart City] :</w:t>
+      </w:r>
+    </w:p>
+    <w:p>
+      <w:pPr>
+        <w:jc w:val="both"/>
+        <w:rPr>
+          <w:rFonts w:cstheme="minorHAnsi"/>
+          <w:color w:val="202122"/>
+          <w:shd w:val="clear" w:color="auto" w:fill="FFFFFF"/>
+        </w:rPr>
+      </w:pPr>
+      <w:r>
+        <w:rPr>
+          <w:b/>
+          <w:bCs/>
+          <w:u w:val="single"/>
+        </w:rPr>
+        <w:t>Définition : smart city</w:t>
+      </w:r>
+      <w:r>
+        <w:t xml:space="preserve"> </w:t>
+      </w:r>
+      <w:r>
+        <w:t xml:space="preserve">est une ville intelligente ; qui utilise </w:t>
+      </w:r>
+      <w:r>
+        <w:t>les technologies</w:t>
+      </w:r>
+      <w:r>
+        <w:t xml:space="preserve"> de l’information</w:t>
+      </w:r>
+      <w:r>
+        <w:t xml:space="preserve"> et de la communication pour </w:t>
+      </w:r>
+      <w:r>
+        <w:t>s’</w:t>
+      </w:r>
+      <w:r>
+        <w:t>améliorer sur tous les secteur (environnemental, sanitaire, budgétaire</w:t>
+      </w:r>
+      <w:r>
+        <w:t>, culturel, sportif,</w:t>
+      </w:r>
+      <w:r>
+        <w:t xml:space="preserve"> éducatif, énergétique,</w:t>
+      </w:r>
+      <w:r>
+        <w:t xml:space="preserve"> etc. …</w:t>
+      </w:r>
+      <w:r>
+        <w:t xml:space="preserve">) </w:t>
+      </w:r>
+      <w:r>
+        <w:t xml:space="preserve">mais aussi pour </w:t>
+      </w:r>
+      <w:r>
+        <w:t>améliorer la</w:t>
+      </w:r>
+      <w:r>
+        <w:t xml:space="preserve"> qualité de ses services urbains. En d’autres termes une ville connectée peut être également : </w:t>
+      </w:r>
+      <w:r>
+        <w:rPr>
+          <w:rFonts w:cstheme="minorHAnsi"/>
+          <w:b/>
+          <w:bCs/>
+          <w:color w:val="202122"/>
+          <w:shd w:val="clear" w:color="auto" w:fill="FFFFFF"/>
+        </w:rPr>
+        <w:t>ville connectée</w:t>
+      </w:r>
+      <w:r>
+        <w:rPr>
+          <w:rFonts w:cstheme="minorHAnsi"/>
+          <w:color w:val="202122"/>
+          <w:shd w:val="clear" w:color="auto" w:fill="FFFFFF"/>
+        </w:rPr>
+        <w:t>, </w:t>
+      </w:r>
+      <w:r>
+        <w:rPr>
+          <w:rFonts w:cstheme="minorHAnsi"/>
+          <w:b/>
+          <w:bCs/>
+          <w:color w:val="202122"/>
+          <w:shd w:val="clear" w:color="auto" w:fill="FFFFFF"/>
+        </w:rPr>
+        <w:t>cyber ville</w:t>
+      </w:r>
+      <w:r>
+        <w:rPr>
+          <w:rFonts w:cstheme="minorHAnsi"/>
+          <w:color w:val="202122"/>
+          <w:shd w:val="clear" w:color="auto" w:fill="FFFFFF"/>
+        </w:rPr>
+        <w:t>, </w:t>
+      </w:r>
+      <w:r>
+        <w:rPr>
+          <w:rFonts w:cstheme="minorHAnsi"/>
+          <w:b/>
+          <w:bCs/>
+          <w:color w:val="202122"/>
+          <w:shd w:val="clear" w:color="auto" w:fill="FFFFFF"/>
+        </w:rPr>
+        <w:t>ville numérique</w:t>
+      </w:r>
+      <w:r>
+        <w:rPr>
+          <w:rFonts w:cstheme="minorHAnsi"/>
+          <w:color w:val="202122"/>
+          <w:shd w:val="clear" w:color="auto" w:fill="FFFFFF"/>
+        </w:rPr>
+        <w:t>, </w:t>
+      </w:r>
+      <w:r>
+        <w:rPr>
+          <w:rFonts w:cstheme="minorHAnsi"/>
+          <w:b/>
+          <w:bCs/>
+          <w:color w:val="202122"/>
+          <w:shd w:val="clear" w:color="auto" w:fill="FFFFFF"/>
+        </w:rPr>
+        <w:t>communautés électroniques</w:t>
+      </w:r>
+      <w:r>
+        <w:rPr>
+          <w:rFonts w:cstheme="minorHAnsi"/>
+          <w:color w:val="202122"/>
+          <w:shd w:val="clear" w:color="auto" w:fill="FFFFFF"/>
+        </w:rPr>
+        <w:t>.</w:t>
+      </w:r>
+    </w:p>
+    <w:p>
+      <w:pPr>
+        <w:jc w:val="both"/>
+        <w:rPr>
+          <w:rFonts w:cstheme="minorHAnsi"/>
+          <w:color w:val="202122"/>
+          <w:shd w:val="clear" w:color="auto" w:fill="FFFFFF"/>
+        </w:rPr>
+      </w:pPr>
+      <w:r>
+        <w:rPr>
+          <w:rFonts w:cstheme="minorHAnsi"/>
+          <w:color w:val="202122"/>
+          <w:shd w:val="clear" w:color="auto" w:fill="FFFFFF"/>
+        </w:rPr>
+        <w:t xml:space="preserve">Elle utilise donc les données récoltées dans les différents capteurs électroniques pour fournir des informations efficaces afin de gérer d’une façon optimale les activités de ville </w:t>
+      </w:r>
+      <w:r>
+        <w:rPr>
+          <w:rFonts w:cstheme="minorHAnsi"/>
+          <w:color w:val="202122"/>
+          <w:shd w:val="clear" w:color="auto" w:fill="FFFFFF"/>
+        </w:rPr>
+        <w:t>dans tous les secteurs de la vie.</w:t>
+      </w:r>
+    </w:p>
+    <w:p>
+      <w:pPr>
+        <w:jc w:val="both"/>
+        <w:rPr>
+          <w:rFonts w:cstheme="minorHAnsi"/>
+          <w:color w:val="202122"/>
+          <w:shd w:val="clear" w:color="auto" w:fill="FFFFFF"/>
+        </w:rPr>
+      </w:pPr>
+      <w:r>
+        <w:rPr>
+          <w:rFonts w:cstheme="minorHAnsi"/>
+          <w:b/>
+          <w:bCs/>
+          <w:color w:val="202122"/>
+          <w:u w:val="single"/>
+          <w:shd w:val="clear" w:color="auto" w:fill="FFFFFF"/>
+        </w:rPr>
+        <w:t>Problématique 1 </w:t>
+      </w:r>
+      <w:r>
+        <w:rPr>
+          <w:rFonts w:cstheme="minorHAnsi"/>
+          <w:b/>
+          <w:bCs/>
+          <w:color w:val="202122"/>
+          <w:u w:val="single"/>
+          <w:shd w:val="clear" w:color="auto" w:fill="FFFFFF"/>
+        </w:rPr>
+        <w:t xml:space="preserve">: </w:t>
+      </w:r>
+      <w:r>
+        <w:rPr>
+          <w:rFonts w:cstheme="minorHAnsi"/>
+          <w:b/>
+          <w:bCs/>
+          <w:color w:val="202122"/>
+          <w:u w:val="single"/>
+          <w:shd w:val="clear" w:color="auto" w:fill="FFFFFF"/>
+        </w:rPr>
+        <w:t>est d’ordre environnementale :</w:t>
+      </w:r>
+      <w:r>
+        <w:rPr>
+          <w:rFonts w:cstheme="minorHAnsi"/>
+          <w:color w:val="202122"/>
+          <w:shd w:val="clear" w:color="auto" w:fill="FFFFFF"/>
+        </w:rPr>
+        <w:t xml:space="preserve"> existence de quantités énormes de déchets</w:t>
+      </w:r>
+      <w:r>
+        <w:rPr>
+          <w:rFonts w:cstheme="minorHAnsi"/>
+          <w:color w:val="202122"/>
+          <w:shd w:val="clear" w:color="auto" w:fill="FFFFFF"/>
+        </w:rPr>
+        <w:t xml:space="preserve"> nocifs pour l’environnement</w:t>
+      </w:r>
+      <w:r>
+        <w:rPr>
+          <w:rFonts w:cstheme="minorHAnsi"/>
+          <w:color w:val="202122"/>
+          <w:shd w:val="clear" w:color="auto" w:fill="FFFFFF"/>
+        </w:rPr>
+        <w:t xml:space="preserve"> </w:t>
+      </w:r>
+      <w:r>
+        <w:rPr>
+          <w:rFonts w:cstheme="minorHAnsi"/>
+          <w:color w:val="202122"/>
+          <w:shd w:val="clear" w:color="auto" w:fill="FFFFFF"/>
+        </w:rPr>
+        <w:t>(</w:t>
+      </w:r>
+      <w:r>
+        <w:rPr>
+          <w:rFonts w:cstheme="minorHAnsi"/>
+          <w:color w:val="202122"/>
+          <w:shd w:val="clear" w:color="auto" w:fill="FFFFFF"/>
+        </w:rPr>
+        <w:t>plastiqu</w:t>
+      </w:r>
+      <w:r>
+        <w:rPr>
+          <w:rFonts w:cstheme="minorHAnsi"/>
+          <w:color w:val="202122"/>
+          <w:shd w:val="clear" w:color="auto" w:fill="FFFFFF"/>
+        </w:rPr>
+        <w:t>e, caoutchouc)</w:t>
+      </w:r>
+      <w:r>
+        <w:rPr>
+          <w:rFonts w:cstheme="minorHAnsi"/>
+          <w:color w:val="202122"/>
+          <w:shd w:val="clear" w:color="auto" w:fill="FFFFFF"/>
+        </w:rPr>
+        <w:t>.</w:t>
+      </w:r>
     </w:p>
     <w:p>
       <w:pPr>
         <w:pStyle w:val="Paragraphedeliste"/>
         <w:numPr>
           <w:ilvl w:val="0"/>
-          <w:numId w:val="8"/>
+          <w:numId w:val="10"/>
         </w:numPr>
+        <w:jc w:val="both"/>
+        <w:rPr>
+          <w:rFonts w:cstheme="minorHAnsi"/>
+          <w:color w:val="202122"/>
+          <w:shd w:val="clear" w:color="auto" w:fill="FFFFFF"/>
+        </w:rPr>
+      </w:pPr>
+      <w:r>
+        <w:rPr>
+          <w:rFonts w:cstheme="minorHAnsi"/>
+          <w:color w:val="202122"/>
+          <w:shd w:val="clear" w:color="auto" w:fill="FFFFFF"/>
+        </w:rPr>
+        <w:t xml:space="preserve">Par le processus de tri des déchets déjà mis en place </w:t>
+      </w:r>
+      <w:r>
+        <w:rPr>
+          <w:rFonts w:cstheme="minorHAnsi"/>
+          <w:color w:val="202122"/>
+          <w:shd w:val="clear" w:color="auto" w:fill="FFFFFF"/>
+        </w:rPr>
+        <w:t xml:space="preserve">Via l’analyse de </w:t>
+      </w:r>
+      <w:r>
+        <w:rPr>
+          <w:rFonts w:cstheme="minorHAnsi"/>
+          <w:color w:val="202122"/>
+          <w:shd w:val="clear" w:color="auto" w:fill="FFFFFF"/>
+        </w:rPr>
+        <w:t>c</w:t>
+      </w:r>
+      <w:r>
+        <w:rPr>
+          <w:rFonts w:cstheme="minorHAnsi"/>
+          <w:color w:val="202122"/>
+          <w:shd w:val="clear" w:color="auto" w:fill="FFFFFF"/>
+        </w:rPr>
+        <w:t>es déchets</w:t>
+      </w:r>
+      <w:r>
+        <w:rPr>
+          <w:rFonts w:cstheme="minorHAnsi"/>
+          <w:color w:val="202122"/>
+          <w:shd w:val="clear" w:color="auto" w:fill="FFFFFF"/>
+        </w:rPr>
+        <w:t xml:space="preserve"> (pendant une période 6 mois ou un an</w:t>
+      </w:r>
+      <w:r>
+        <w:rPr>
+          <w:rFonts w:cstheme="minorHAnsi"/>
+          <w:color w:val="202122"/>
+          <w:shd w:val="clear" w:color="auto" w:fill="FFFFFF"/>
+        </w:rPr>
+        <w:t>…</w:t>
+      </w:r>
+      <w:r>
+        <w:rPr>
+          <w:rFonts w:cstheme="minorHAnsi"/>
+          <w:color w:val="202122"/>
+          <w:shd w:val="clear" w:color="auto" w:fill="FFFFFF"/>
+        </w:rPr>
+        <w:t>)</w:t>
+      </w:r>
+      <w:r>
+        <w:rPr>
+          <w:rFonts w:cstheme="minorHAnsi"/>
+          <w:color w:val="202122"/>
+          <w:shd w:val="clear" w:color="auto" w:fill="FFFFFF"/>
+        </w:rPr>
+        <w:t xml:space="preserve"> on peut récolter</w:t>
+      </w:r>
+      <w:r>
+        <w:rPr>
+          <w:rFonts w:cstheme="minorHAnsi"/>
+          <w:color w:val="202122"/>
+          <w:shd w:val="clear" w:color="auto" w:fill="FFFFFF"/>
+        </w:rPr>
+        <w:t xml:space="preserve"> des données</w:t>
+      </w:r>
+      <w:r>
+        <w:rPr>
+          <w:rFonts w:cstheme="minorHAnsi"/>
+          <w:color w:val="202122"/>
+          <w:shd w:val="clear" w:color="auto" w:fill="FFFFFF"/>
+        </w:rPr>
+        <w:t xml:space="preserve"> (quantitatives et qualitatives)</w:t>
+      </w:r>
+      <w:r>
+        <w:rPr>
+          <w:rFonts w:cstheme="minorHAnsi"/>
+          <w:color w:val="202122"/>
+          <w:shd w:val="clear" w:color="auto" w:fill="FFFFFF"/>
+        </w:rPr>
+        <w:t xml:space="preserve"> sur l’origine de ces déchets</w:t>
+      </w:r>
+      <w:r>
+        <w:rPr>
+          <w:rFonts w:cstheme="minorHAnsi"/>
+          <w:color w:val="202122"/>
+          <w:shd w:val="clear" w:color="auto" w:fill="FFFFFF"/>
+        </w:rPr>
+        <w:t xml:space="preserve"> et les classifier comme suit </w:t>
+      </w:r>
+      <w:r>
+        <w:rPr>
+          <w:rFonts w:cstheme="minorHAnsi"/>
+          <w:color w:val="202122"/>
+          <w:shd w:val="clear" w:color="auto" w:fill="FFFFFF"/>
+        </w:rPr>
+        <w:t>:</w:t>
+      </w:r>
+    </w:p>
+    <w:p>
+      <w:pPr>
+        <w:pStyle w:val="Paragraphedeliste"/>
+        <w:numPr>
+          <w:ilvl w:val="2"/>
+          <w:numId w:val="10"/>
+        </w:numPr>
+        <w:jc w:val="both"/>
+        <w:rPr>
+          <w:rFonts w:cstheme="minorHAnsi"/>
+          <w:color w:val="202122"/>
+          <w:shd w:val="clear" w:color="auto" w:fill="FFFFFF"/>
+        </w:rPr>
+      </w:pPr>
+      <w:r>
+        <w:rPr>
+          <w:rFonts w:cstheme="minorHAnsi"/>
+          <w:color w:val="202122"/>
+          <w:shd w:val="clear" w:color="auto" w:fill="FFFFFF"/>
+        </w:rPr>
+        <w:t>Exemple</w:t>
+      </w:r>
+      <w:r>
+        <w:rPr>
+          <w:rFonts w:cstheme="minorHAnsi"/>
+          <w:color w:val="202122"/>
+          <w:shd w:val="clear" w:color="auto" w:fill="FFFFFF"/>
+        </w:rPr>
+        <w:t xml:space="preserve"> déchets liés </w:t>
+      </w:r>
+      <w:r>
+        <w:rPr>
+          <w:rFonts w:cstheme="minorHAnsi"/>
+          <w:color w:val="202122"/>
+          <w:shd w:val="clear" w:color="auto" w:fill="FFFFFF"/>
+        </w:rPr>
+        <w:t xml:space="preserve">à </w:t>
+      </w:r>
+      <w:r>
+        <w:rPr>
+          <w:rFonts w:cstheme="minorHAnsi"/>
+          <w:color w:val="202122"/>
+          <w:shd w:val="clear" w:color="auto" w:fill="FFFFFF"/>
+        </w:rPr>
+        <w:t>l’alimentaire</w:t>
+      </w:r>
+      <w:r>
+        <w:rPr>
+          <w:rFonts w:cstheme="minorHAnsi"/>
+          <w:color w:val="202122"/>
+          <w:shd w:val="clear" w:color="auto" w:fill="FFFFFF"/>
+        </w:rPr>
+        <w:t xml:space="preserve"> (emballage de produits alimentaires par exemple)</w:t>
+      </w:r>
+      <w:r>
+        <w:rPr>
+          <w:rFonts w:cstheme="minorHAnsi"/>
+          <w:color w:val="202122"/>
+          <w:shd w:val="clear" w:color="auto" w:fill="FFFFFF"/>
+        </w:rPr>
+        <w:t>,</w:t>
+      </w:r>
+    </w:p>
+    <w:p>
+      <w:pPr>
+        <w:pStyle w:val="Paragraphedeliste"/>
+        <w:numPr>
+          <w:ilvl w:val="2"/>
+          <w:numId w:val="10"/>
+        </w:numPr>
+        <w:jc w:val="both"/>
+        <w:rPr>
+          <w:rFonts w:cstheme="minorHAnsi"/>
+          <w:color w:val="202122"/>
+          <w:shd w:val="clear" w:color="auto" w:fill="FFFFFF"/>
+        </w:rPr>
+      </w:pPr>
+      <w:r>
+        <w:rPr>
+          <w:rFonts w:cstheme="minorHAnsi"/>
+          <w:color w:val="202122"/>
+          <w:shd w:val="clear" w:color="auto" w:fill="FFFFFF"/>
+        </w:rPr>
+        <w:t>Déchets</w:t>
+      </w:r>
+      <w:r>
+        <w:rPr>
+          <w:rFonts w:cstheme="minorHAnsi"/>
+          <w:color w:val="202122"/>
+          <w:shd w:val="clear" w:color="auto" w:fill="FFFFFF"/>
+        </w:rPr>
+        <w:t xml:space="preserve"> li</w:t>
+      </w:r>
+      <w:r>
+        <w:rPr>
+          <w:rFonts w:cstheme="minorHAnsi"/>
+          <w:color w:val="202122"/>
+          <w:shd w:val="clear" w:color="auto" w:fill="FFFFFF"/>
+        </w:rPr>
+        <w:t>és</w:t>
+      </w:r>
+      <w:r>
+        <w:rPr>
+          <w:rFonts w:cstheme="minorHAnsi"/>
+          <w:color w:val="202122"/>
+          <w:shd w:val="clear" w:color="auto" w:fill="FFFFFF"/>
+        </w:rPr>
+        <w:t xml:space="preserve"> </w:t>
+      </w:r>
+      <w:r>
+        <w:rPr>
+          <w:rFonts w:cstheme="minorHAnsi"/>
+          <w:color w:val="202122"/>
+          <w:shd w:val="clear" w:color="auto" w:fill="FFFFFF"/>
+        </w:rPr>
+        <w:t xml:space="preserve">à </w:t>
+      </w:r>
+      <w:r>
+        <w:rPr>
+          <w:rFonts w:cstheme="minorHAnsi"/>
+          <w:color w:val="202122"/>
+          <w:shd w:val="clear" w:color="auto" w:fill="FFFFFF"/>
+        </w:rPr>
+        <w:t>la</w:t>
+      </w:r>
+      <w:r>
+        <w:rPr>
+          <w:rFonts w:cstheme="minorHAnsi"/>
+          <w:color w:val="202122"/>
+          <w:shd w:val="clear" w:color="auto" w:fill="FFFFFF"/>
+        </w:rPr>
+        <w:t xml:space="preserve"> consommation des produits technologiques (batteries des téléphones, batteries des ordinateurs portables, …), </w:t>
+      </w:r>
+    </w:p>
+    <w:p>
+      <w:pPr>
+        <w:pStyle w:val="Paragraphedeliste"/>
+        <w:numPr>
+          <w:ilvl w:val="2"/>
+          <w:numId w:val="10"/>
+        </w:numPr>
+        <w:jc w:val="both"/>
+        <w:rPr>
+          <w:rFonts w:cstheme="minorHAnsi"/>
+          <w:color w:val="202122"/>
+          <w:shd w:val="clear" w:color="auto" w:fill="FFFFFF"/>
+        </w:rPr>
+      </w:pPr>
+      <w:r>
+        <w:rPr>
+          <w:rFonts w:cstheme="minorHAnsi"/>
+          <w:color w:val="202122"/>
+          <w:shd w:val="clear" w:color="auto" w:fill="FFFFFF"/>
+        </w:rPr>
+        <w:t>Liés</w:t>
+      </w:r>
+      <w:r>
+        <w:rPr>
+          <w:rFonts w:cstheme="minorHAnsi"/>
+          <w:color w:val="202122"/>
+          <w:shd w:val="clear" w:color="auto" w:fill="FFFFFF"/>
+        </w:rPr>
+        <w:t xml:space="preserve"> à la santé (piqures, quelques médicaments dont le fait de les jeter dans l’espace public peut être un désastre pour la faune et la flore)</w:t>
+      </w:r>
+      <w:r>
+        <w:rPr>
+          <w:rFonts w:cstheme="minorHAnsi"/>
+          <w:color w:val="202122"/>
+          <w:shd w:val="clear" w:color="auto" w:fill="FFFFFF"/>
+        </w:rPr>
+        <w:t>,</w:t>
+      </w:r>
+      <w:r>
+        <w:rPr>
+          <w:rFonts w:cstheme="minorHAnsi"/>
+          <w:color w:val="202122"/>
+          <w:shd w:val="clear" w:color="auto" w:fill="FFFFFF"/>
+        </w:rPr>
+        <w:t xml:space="preserve"> </w:t>
+      </w:r>
+    </w:p>
+    <w:p>
+      <w:pPr>
+        <w:pStyle w:val="Paragraphedeliste"/>
+        <w:numPr>
+          <w:ilvl w:val="0"/>
+          <w:numId w:val="10"/>
+        </w:numPr>
+        <w:jc w:val="both"/>
+        <w:rPr>
+          <w:rFonts w:cstheme="minorHAnsi"/>
+          <w:color w:val="202122"/>
+          <w:shd w:val="clear" w:color="auto" w:fill="FFFFFF"/>
+        </w:rPr>
+      </w:pPr>
+      <w:r>
+        <w:rPr>
+          <w:rFonts w:cstheme="minorHAnsi"/>
+          <w:color w:val="202122"/>
+          <w:shd w:val="clear" w:color="auto" w:fill="FFFFFF"/>
+        </w:rPr>
+        <w:lastRenderedPageBreak/>
+        <w:t>A travers Une étude très approfondie (big data) on peut remonter aux entreprises qui produisent ses déchets et discuter avec elles pour mettre fin à ses déchets en leur proposant plusieurs solutions :</w:t>
+      </w:r>
+    </w:p>
+    <w:p>
+      <w:pPr>
+        <w:pStyle w:val="Paragraphedeliste"/>
+        <w:numPr>
+          <w:ilvl w:val="2"/>
+          <w:numId w:val="10"/>
+        </w:numPr>
+        <w:jc w:val="both"/>
+        <w:rPr>
+          <w:rFonts w:cstheme="minorHAnsi"/>
+          <w:color w:val="202122"/>
+          <w:shd w:val="clear" w:color="auto" w:fill="FFFFFF"/>
+        </w:rPr>
+      </w:pPr>
+      <w:r>
+        <w:rPr>
+          <w:rFonts w:cstheme="minorHAnsi"/>
+          <w:color w:val="202122"/>
+          <w:shd w:val="clear" w:color="auto" w:fill="FFFFFF"/>
+        </w:rPr>
+        <w:t xml:space="preserve">La ville mettra à la disposition des ces entreprises les déchets résultants de leurs produits </w:t>
+      </w:r>
+      <w:r>
+        <w:rPr>
+          <w:rFonts w:cstheme="minorHAnsi"/>
+          <w:color w:val="202122"/>
+          <w:shd w:val="clear" w:color="auto" w:fill="FFFFFF"/>
+        </w:rPr>
+        <w:t>(poubelles spéciales) pour des phases de recyclage.</w:t>
+      </w:r>
+    </w:p>
+    <w:p>
+      <w:pPr>
+        <w:pStyle w:val="Paragraphedeliste"/>
+        <w:numPr>
+          <w:ilvl w:val="2"/>
+          <w:numId w:val="10"/>
+        </w:numPr>
+        <w:jc w:val="both"/>
+        <w:rPr>
+          <w:rFonts w:cstheme="minorHAnsi"/>
+          <w:color w:val="202122"/>
+          <w:shd w:val="clear" w:color="auto" w:fill="FFFFFF"/>
+        </w:rPr>
+      </w:pPr>
+      <w:r>
+        <w:rPr>
+          <w:rFonts w:cstheme="minorHAnsi"/>
+          <w:color w:val="202122"/>
+          <w:shd w:val="clear" w:color="auto" w:fill="FFFFFF"/>
+        </w:rPr>
+        <w:t>Taxation des habitants consommateurs (les produits) et des entreprises productrices de déchets afin de réduire drastiquement la production de ces déchets et inciter les habitants à consommer des produits plus respectant de l’environnement et donc inciter les entreprises les entreprises à produire mieux.</w:t>
+      </w:r>
+    </w:p>
+    <w:p>
+      <w:pPr>
+        <w:jc w:val="both"/>
+        <w:rPr>
+          <w:rFonts w:cstheme="minorHAnsi"/>
+          <w:color w:val="202122"/>
+          <w:shd w:val="clear" w:color="auto" w:fill="FFFFFF"/>
+        </w:rPr>
+      </w:pPr>
+      <w:r>
+        <w:rPr>
+          <w:rFonts w:cstheme="minorHAnsi"/>
+          <w:color w:val="202122"/>
+          <w:shd w:val="clear" w:color="auto" w:fill="FFFFFF"/>
+        </w:rPr>
+        <w:t>A travers la généralisation de cette idée partout dans les territoires</w:t>
+      </w:r>
+      <w:r>
+        <w:rPr>
+          <w:rFonts w:cstheme="minorHAnsi"/>
+          <w:color w:val="202122"/>
+          <w:shd w:val="clear" w:color="auto" w:fill="FFFFFF"/>
+        </w:rPr>
+        <w:t xml:space="preserve"> (exemple sur le territoire français)</w:t>
+      </w:r>
+      <w:r>
+        <w:rPr>
+          <w:rFonts w:cstheme="minorHAnsi"/>
+          <w:color w:val="202122"/>
+          <w:shd w:val="clear" w:color="auto" w:fill="FFFFFF"/>
+        </w:rPr>
+        <w:t xml:space="preserve">, et la création d’une base de données de toutes les personnes qui consomment  </w:t>
+      </w:r>
+      <w:r>
+        <w:rPr>
+          <w:rFonts w:cstheme="minorHAnsi"/>
+          <w:color w:val="202122"/>
+          <w:shd w:val="clear" w:color="auto" w:fill="FFFFFF"/>
+        </w:rPr>
+        <w:t>des produits responsables de produire ce type de déchets nocifs à l’environnement (à chaque passage en caisse on oblige les vendeurs, les distributeurs, à enregistrer les identités des personnes acheteuses de ces produits) on peut taxer l’ensemble des personnes qui ne respectent pas les idées de la société, et surtout obliger les entreprises à réfléchir à un système de production meilleure qui permet de mieux vivre.</w:t>
+      </w:r>
+    </w:p>
+    <w:p>
+      <w:pPr>
+        <w:jc w:val="both"/>
+        <w:rPr>
+          <w:rFonts w:cstheme="minorHAnsi"/>
+          <w:color w:val="202122"/>
+          <w:shd w:val="clear" w:color="auto" w:fill="FFFFFF"/>
+        </w:rPr>
+      </w:pPr>
+      <w:r>
+        <w:rPr>
+          <w:rFonts w:cstheme="minorHAnsi"/>
+          <w:b/>
+          <w:bCs/>
+          <w:color w:val="202122"/>
+          <w:u w:val="single"/>
+          <w:shd w:val="clear" w:color="auto" w:fill="FFFFFF"/>
+        </w:rPr>
+        <w:t xml:space="preserve">Problématique </w:t>
+      </w:r>
+      <w:r>
+        <w:rPr>
+          <w:rFonts w:cstheme="minorHAnsi"/>
+          <w:b/>
+          <w:bCs/>
+          <w:color w:val="202122"/>
+          <w:u w:val="single"/>
+          <w:shd w:val="clear" w:color="auto" w:fill="FFFFFF"/>
+        </w:rPr>
+        <w:t>2</w:t>
+      </w:r>
+      <w:r>
+        <w:rPr>
+          <w:rFonts w:cstheme="minorHAnsi"/>
+          <w:b/>
+          <w:bCs/>
+          <w:color w:val="202122"/>
+          <w:u w:val="single"/>
+          <w:shd w:val="clear" w:color="auto" w:fill="FFFFFF"/>
+        </w:rPr>
+        <w:t> </w:t>
+      </w:r>
+      <w:r>
+        <w:rPr>
+          <w:rFonts w:cstheme="minorHAnsi"/>
+          <w:b/>
+          <w:bCs/>
+          <w:color w:val="202122"/>
+          <w:u w:val="single"/>
+          <w:shd w:val="clear" w:color="auto" w:fill="FFFFFF"/>
+        </w:rPr>
+        <w:t xml:space="preserve">: est d’ordre </w:t>
+      </w:r>
+      <w:r>
+        <w:rPr>
+          <w:rFonts w:cstheme="minorHAnsi"/>
+          <w:b/>
+          <w:bCs/>
+          <w:color w:val="202122"/>
+          <w:u w:val="single"/>
+          <w:shd w:val="clear" w:color="auto" w:fill="FFFFFF"/>
+        </w:rPr>
+        <w:t>sociétale</w:t>
+      </w:r>
+      <w:r>
+        <w:rPr>
+          <w:rFonts w:cstheme="minorHAnsi"/>
+          <w:b/>
+          <w:bCs/>
+          <w:color w:val="202122"/>
+          <w:u w:val="single"/>
+          <w:shd w:val="clear" w:color="auto" w:fill="FFFFFF"/>
+        </w:rPr>
+        <w:t> :</w:t>
+      </w:r>
+      <w:r>
+        <w:rPr>
+          <w:rFonts w:cstheme="minorHAnsi"/>
+          <w:color w:val="202122"/>
+          <w:shd w:val="clear" w:color="auto" w:fill="FFFFFF"/>
+        </w:rPr>
+        <w:t xml:space="preserve"> (petite enfance)</w:t>
+      </w:r>
+      <w:r>
+        <w:rPr>
+          <w:rFonts w:cstheme="minorHAnsi"/>
+          <w:color w:val="202122"/>
+          <w:shd w:val="clear" w:color="auto" w:fill="FFFFFF"/>
+        </w:rPr>
+        <w:t xml:space="preserve"> </w:t>
+      </w:r>
+      <w:r>
+        <w:rPr>
+          <w:rFonts w:cstheme="minorHAnsi"/>
+          <w:color w:val="202122"/>
+          <w:shd w:val="clear" w:color="auto" w:fill="FFFFFF"/>
+        </w:rPr>
+        <w:sym w:font="Wingdings" w:char="F0E8"/>
+      </w:r>
+      <w:r>
+        <w:rPr>
+          <w:rFonts w:cstheme="minorHAnsi"/>
+          <w:color w:val="202122"/>
+          <w:shd w:val="clear" w:color="auto" w:fill="FFFFFF"/>
+        </w:rPr>
+        <w:t xml:space="preserve"> moins de chômage et des individus mieux évolués</w:t>
+      </w:r>
+      <w:r>
+        <w:rPr>
+          <w:rFonts w:cstheme="minorHAnsi"/>
+          <w:color w:val="202122"/>
+          <w:shd w:val="clear" w:color="auto" w:fill="FFFFFF"/>
+        </w:rPr>
+        <w:t> :</w:t>
+      </w:r>
+    </w:p>
+    <w:p>
+      <w:pPr>
+        <w:jc w:val="both"/>
+        <w:rPr>
+          <w:rFonts w:cstheme="minorHAnsi"/>
+          <w:color w:val="202122"/>
+          <w:shd w:val="clear" w:color="auto" w:fill="FFFFFF"/>
+        </w:rPr>
+      </w:pPr>
+      <w:r>
+        <w:rPr>
+          <w:rFonts w:cstheme="minorHAnsi"/>
+          <w:color w:val="202122"/>
+          <w:shd w:val="clear" w:color="auto" w:fill="FFFFFF"/>
+        </w:rPr>
+        <w:t xml:space="preserve">A travers un suivi automatisé de chaque enfant depuis sa naissance (chaque enfant devra avoir un dossier médical psychologique, résultats à l’école, suivi physique et culturel dans les clubs sportifs et culturels, sentimentaux </w:t>
+      </w:r>
+      <w:r>
+        <w:rPr>
+          <w:rFonts w:cstheme="minorHAnsi"/>
+          <w:color w:val="202122"/>
+          <w:shd w:val="clear" w:color="auto" w:fill="FFFFFF"/>
+        </w:rPr>
+        <w:sym w:font="Wingdings" w:char="F0E8"/>
+      </w:r>
+      <w:r>
+        <w:rPr>
+          <w:rFonts w:cstheme="minorHAnsi"/>
+          <w:color w:val="202122"/>
+          <w:shd w:val="clear" w:color="auto" w:fill="FFFFFF"/>
+        </w:rPr>
+        <w:t xml:space="preserve"> </w:t>
+      </w:r>
+      <w:r>
+        <w:rPr>
+          <w:rFonts w:cstheme="minorHAnsi"/>
+          <w:color w:val="202122"/>
+          <w:shd w:val="clear" w:color="auto" w:fill="FFFFFF"/>
+        </w:rPr>
+        <w:t>récolte de</w:t>
+      </w:r>
+      <w:r>
+        <w:rPr>
+          <w:rFonts w:cstheme="minorHAnsi"/>
+          <w:color w:val="202122"/>
+          <w:shd w:val="clear" w:color="auto" w:fill="FFFFFF"/>
+        </w:rPr>
+        <w:t xml:space="preserve"> données), jusqu’au lycée, on peut se charger de l’orienter vers la meilleure branche pour son avenir à lui et celui de la société</w:t>
+      </w:r>
+      <w:r>
+        <w:rPr>
+          <w:rFonts w:cstheme="minorHAnsi"/>
+          <w:color w:val="202122"/>
+          <w:shd w:val="clear" w:color="auto" w:fill="FFFFFF"/>
+        </w:rPr>
+        <w:t xml:space="preserve"> (Ingénierie, armée, informatique, agriculture, santé, sport, culture, sciences académiques, enseignement, etc)</w:t>
+      </w:r>
+      <w:r>
+        <w:rPr>
+          <w:rFonts w:cstheme="minorHAnsi"/>
+          <w:color w:val="202122"/>
+          <w:shd w:val="clear" w:color="auto" w:fill="FFFFFF"/>
+        </w:rPr>
+        <w:t xml:space="preserve">. </w:t>
+      </w:r>
+      <w:r>
+        <w:rPr>
+          <w:rFonts w:cstheme="minorHAnsi"/>
+          <w:color w:val="202122"/>
+          <w:shd w:val="clear" w:color="auto" w:fill="FFFFFF"/>
+        </w:rPr>
+        <w:t>Bien sûr</w:t>
+      </w:r>
+      <w:r>
+        <w:rPr>
+          <w:rFonts w:cstheme="minorHAnsi"/>
+          <w:color w:val="202122"/>
+          <w:shd w:val="clear" w:color="auto" w:fill="FFFFFF"/>
+        </w:rPr>
+        <w:t xml:space="preserve"> en croisant </w:t>
+      </w:r>
+      <w:r>
+        <w:rPr>
+          <w:rFonts w:cstheme="minorHAnsi"/>
+          <w:color w:val="202122"/>
+          <w:shd w:val="clear" w:color="auto" w:fill="FFFFFF"/>
+        </w:rPr>
+        <w:t>les données de chaque enfant avec celles de la science de la nature et de la vie, la médecine, les sciences sociales et le besoin réel de la société afin déjà de réduire le chômage et d’augmenter la PIB</w:t>
+      </w:r>
+      <w:r>
+        <w:rPr>
+          <w:rFonts w:cstheme="minorHAnsi"/>
+          <w:color w:val="202122"/>
+          <w:shd w:val="clear" w:color="auto" w:fill="FFFFFF"/>
+        </w:rPr>
+        <w:t xml:space="preserve"> et devenir une puissance.</w:t>
+      </w:r>
+    </w:p>
+    <w:p>
+      <w:pPr>
+        <w:jc w:val="both"/>
+        <w:rPr>
+          <w:rFonts w:cstheme="minorHAnsi"/>
+          <w:color w:val="202122"/>
+          <w:shd w:val="clear" w:color="auto" w:fill="FFFFFF"/>
+        </w:rPr>
+      </w:pPr>
+      <w:r>
+        <w:rPr>
+          <w:rFonts w:cstheme="minorHAnsi"/>
+          <w:color w:val="202122"/>
+          <w:shd w:val="clear" w:color="auto" w:fill="FFFFFF"/>
+        </w:rPr>
+        <w:t xml:space="preserve"> </w:t>
+      </w:r>
+    </w:p>
+    <w:p>
+      <w:pPr>
+        <w:ind w:left="708"/>
+        <w:jc w:val="both"/>
+        <w:rPr>
+          <w:rFonts w:cstheme="minorHAnsi"/>
+          <w:color w:val="202122"/>
+          <w:shd w:val="clear" w:color="auto" w:fill="FFFFFF"/>
+        </w:rPr>
       </w:pPr>
     </w:p>
     <w:p>
@@ -2863,6 +3835,95 @@
 <file path=word/numbering.xml><?xml version="1.0" encoding="utf-8"?>
 <w:numbering xmlns:wpc="http://schemas.microsoft.com/office/word/2010/wordprocessingCanvas" xmlns:cx="http://schemas.microsoft.com/office/drawing/2014/chartex" xmlns:cx1="http://schemas.microsoft.com/office/drawing/2015/9/8/chartex" xmlns:cx2="http://schemas.microsoft.com/office/drawing/2015/10/21/chartex" xmlns:cx3="http://schemas.microsoft.com/office/drawing/2016/5/9/chartex" xmlns:cx4="http://schemas.microsoft.com/office/drawing/2016/5/10/chartex" xmlns:cx5="http://schemas.microsoft.com/office/drawing/2016/5/11/chartex" xmlns:cx6="http://schemas.microsoft.com/office/drawing/2016/5/12/chartex" xmlns:cx7="http://schemas.microsoft.com/office/drawing/2016/5/13/chartex" xmlns:cx8="http://schemas.microsoft.com/office/drawing/2016/5/14/chartex" xmlns:mc="http://schemas.openxmlformats.org/markup-compatibility/2006" xmlns:aink="http://schemas.microsoft.com/office/drawing/2016/ink" xmlns:am3d="http://schemas.microsoft.com/office/drawing/2017/model3d" xmlns:o="urn:schemas-microsoft-com:office:office" xmlns:r="http://schemas.openxmlformats.org/officeDocument/2006/relationships" xmlns:m="http://schemas.openxmlformats.org/officeDocument/2006/math" xmlns:v="urn:schemas-microsoft-com:vml" xmlns:wp14="http://schemas.microsoft.com/office/word/2010/wordprocessingDrawing" xmlns:wp="http://schemas.openxmlformats.org/drawingml/2006/wordprocessingDrawing" xmlns:w10="urn:schemas-microsoft-com:office:word" xmlns:w="http://schemas.openxmlformats.org/wordprocessingml/2006/main" xmlns:w14="http://schemas.microsoft.com/office/word/2010/wordml" xmlns:w15="http://schemas.microsoft.com/office/word/2012/wordml" xmlns:w16cex="http://schemas.microsoft.com/office/word/2018/wordml/cex" xmlns:w16cid="http://schemas.microsoft.com/office/word/2016/wordml/cid" xmlns:w16="http://schemas.microsoft.com/office/word/2018/wordml" xmlns:w16sdtdh="http://schemas.microsoft.com/office/word/2020/wordml/sdtdatahash" xmlns:w16se="http://schemas.microsoft.com/office/word/2015/wordml/symex" xmlns:wpg="http://schemas.microsoft.com/office/word/2010/wordprocessingGroup" xmlns:wpi="http://schemas.microsoft.com/office/word/2010/wordprocessingInk" xmlns:wne="http://schemas.microsoft.com/office/word/2006/wordml" xmlns:wps="http://schemas.microsoft.com/office/word/2010/wordprocessingShape" mc:Ignorable="w14 w15 w16se w16cid w16 w16cex w16sdtdh wp14">
   <w:abstractNum w:abstractNumId="0" w15:restartNumberingAfterBreak="0">
+    <w:nsid w:val="0FAB3CB2"/>
+    <w:multiLevelType w:val="hybridMultilevel"/>
+    <w:tmpl w:val="1F7C2B98"/>
+    <w:lvl w:ilvl="0" w:tplc="0F3A6BF6">
+      <w:start w:val="1"/>
+      <w:numFmt w:val="decimal"/>
+      <w:lvlText w:val="%1-"/>
+      <w:lvlJc w:val="left"/>
+      <w:pPr>
+        <w:ind w:left="720" w:hanging="360"/>
+      </w:pPr>
+      <w:rPr>
+        <w:rFonts w:hint="default"/>
+      </w:rPr>
+    </w:lvl>
+    <w:lvl w:ilvl="1" w:tplc="040C0019" w:tentative="1">
+      <w:start w:val="1"/>
+      <w:numFmt w:val="lowerLetter"/>
+      <w:lvlText w:val="%2."/>
+      <w:lvlJc w:val="left"/>
+      <w:pPr>
+        <w:ind w:left="1440" w:hanging="360"/>
+      </w:pPr>
+    </w:lvl>
+    <w:lvl w:ilvl="2" w:tplc="040C001B" w:tentative="1">
+      <w:start w:val="1"/>
+      <w:numFmt w:val="lowerRoman"/>
+      <w:lvlText w:val="%3."/>
+      <w:lvlJc w:val="right"/>
+      <w:pPr>
+        <w:ind w:left="2160" w:hanging="180"/>
+      </w:pPr>
+    </w:lvl>
+    <w:lvl w:ilvl="3" w:tplc="040C000F" w:tentative="1">
+      <w:start w:val="1"/>
+      <w:numFmt w:val="decimal"/>
+      <w:lvlText w:val="%4."/>
+      <w:lvlJc w:val="left"/>
+      <w:pPr>
+        <w:ind w:left="2880" w:hanging="360"/>
+      </w:pPr>
+    </w:lvl>
+    <w:lvl w:ilvl="4" w:tplc="040C0019" w:tentative="1">
+      <w:start w:val="1"/>
+      <w:numFmt w:val="lowerLetter"/>
+      <w:lvlText w:val="%5."/>
+      <w:lvlJc w:val="left"/>
+      <w:pPr>
+        <w:ind w:left="3600" w:hanging="360"/>
+      </w:pPr>
+    </w:lvl>
+    <w:lvl w:ilvl="5" w:tplc="040C001B" w:tentative="1">
+      <w:start w:val="1"/>
+      <w:numFmt w:val="lowerRoman"/>
+      <w:lvlText w:val="%6."/>
+      <w:lvlJc w:val="right"/>
+      <w:pPr>
+        <w:ind w:left="4320" w:hanging="180"/>
+      </w:pPr>
+    </w:lvl>
+    <w:lvl w:ilvl="6" w:tplc="040C000F" w:tentative="1">
+      <w:start w:val="1"/>
+      <w:numFmt w:val="decimal"/>
+      <w:lvlText w:val="%7."/>
+      <w:lvlJc w:val="left"/>
+      <w:pPr>
+        <w:ind w:left="5040" w:hanging="360"/>
+      </w:pPr>
+    </w:lvl>
+    <w:lvl w:ilvl="7" w:tplc="040C0019" w:tentative="1">
+      <w:start w:val="1"/>
+      <w:numFmt w:val="lowerLetter"/>
+      <w:lvlText w:val="%8."/>
+      <w:lvlJc w:val="left"/>
+      <w:pPr>
+        <w:ind w:left="5760" w:hanging="360"/>
+      </w:pPr>
+    </w:lvl>
+    <w:lvl w:ilvl="8" w:tplc="040C001B" w:tentative="1">
+      <w:start w:val="1"/>
+      <w:numFmt w:val="lowerRoman"/>
+      <w:lvlText w:val="%9."/>
+      <w:lvlJc w:val="right"/>
+      <w:pPr>
+        <w:ind w:left="6480" w:hanging="180"/>
+      </w:pPr>
+    </w:lvl>
+  </w:abstractNum>
+  <w:abstractNum w:abstractNumId="1" w15:restartNumberingAfterBreak="0">
     <w:nsid w:val="112608B0"/>
     <w:multiLevelType w:val="hybridMultilevel"/>
     <w:tmpl w:val="170EF54A"/>
@@ -2975,7 +4036,7 @@
       </w:rPr>
     </w:lvl>
   </w:abstractNum>
-  <w:abstractNum w:abstractNumId="1" w15:restartNumberingAfterBreak="0">
+  <w:abstractNum w:abstractNumId="2" w15:restartNumberingAfterBreak="0">
     <w:nsid w:val="187D3602"/>
     <w:multiLevelType w:val="hybridMultilevel"/>
     <w:tmpl w:val="5F3260C6"/>
@@ -3064,7 +4125,7 @@
       </w:pPr>
     </w:lvl>
   </w:abstractNum>
-  <w:abstractNum w:abstractNumId="2" w15:restartNumberingAfterBreak="0">
+  <w:abstractNum w:abstractNumId="3" w15:restartNumberingAfterBreak="0">
     <w:nsid w:val="305140D8"/>
     <w:multiLevelType w:val="hybridMultilevel"/>
     <w:tmpl w:val="4BBE2934"/>
@@ -3179,7 +4240,7 @@
       </w:rPr>
     </w:lvl>
   </w:abstractNum>
-  <w:abstractNum w:abstractNumId="3" w15:restartNumberingAfterBreak="0">
+  <w:abstractNum w:abstractNumId="4" w15:restartNumberingAfterBreak="0">
     <w:nsid w:val="3CF41355"/>
     <w:multiLevelType w:val="multilevel"/>
     <w:tmpl w:val="4A3C2E9A"/>
@@ -3287,7 +4348,96 @@
       </w:pPr>
     </w:lvl>
   </w:abstractNum>
-  <w:abstractNum w:abstractNumId="4" w15:restartNumberingAfterBreak="0">
+  <w:abstractNum w:abstractNumId="5" w15:restartNumberingAfterBreak="0">
+    <w:nsid w:val="3E921888"/>
+    <w:multiLevelType w:val="hybridMultilevel"/>
+    <w:tmpl w:val="D5DE35CC"/>
+    <w:lvl w:ilvl="0" w:tplc="57D272C2">
+      <w:start w:val="1"/>
+      <w:numFmt w:val="decimal"/>
+      <w:lvlText w:val="%1-"/>
+      <w:lvlJc w:val="left"/>
+      <w:pPr>
+        <w:ind w:left="410" w:hanging="360"/>
+      </w:pPr>
+      <w:rPr>
+        <w:rFonts w:hint="default"/>
+      </w:rPr>
+    </w:lvl>
+    <w:lvl w:ilvl="1" w:tplc="040C0019">
+      <w:start w:val="1"/>
+      <w:numFmt w:val="lowerLetter"/>
+      <w:lvlText w:val="%2."/>
+      <w:lvlJc w:val="left"/>
+      <w:pPr>
+        <w:ind w:left="1130" w:hanging="360"/>
+      </w:pPr>
+    </w:lvl>
+    <w:lvl w:ilvl="2" w:tplc="040C001B">
+      <w:start w:val="1"/>
+      <w:numFmt w:val="lowerRoman"/>
+      <w:lvlText w:val="%3."/>
+      <w:lvlJc w:val="right"/>
+      <w:pPr>
+        <w:ind w:left="1850" w:hanging="180"/>
+      </w:pPr>
+    </w:lvl>
+    <w:lvl w:ilvl="3" w:tplc="040C000F" w:tentative="1">
+      <w:start w:val="1"/>
+      <w:numFmt w:val="decimal"/>
+      <w:lvlText w:val="%4."/>
+      <w:lvlJc w:val="left"/>
+      <w:pPr>
+        <w:ind w:left="2570" w:hanging="360"/>
+      </w:pPr>
+    </w:lvl>
+    <w:lvl w:ilvl="4" w:tplc="040C0019" w:tentative="1">
+      <w:start w:val="1"/>
+      <w:numFmt w:val="lowerLetter"/>
+      <w:lvlText w:val="%5."/>
+      <w:lvlJc w:val="left"/>
+      <w:pPr>
+        <w:ind w:left="3290" w:hanging="360"/>
+      </w:pPr>
+    </w:lvl>
+    <w:lvl w:ilvl="5" w:tplc="040C001B" w:tentative="1">
+      <w:start w:val="1"/>
+      <w:numFmt w:val="lowerRoman"/>
+      <w:lvlText w:val="%6."/>
+      <w:lvlJc w:val="right"/>
+      <w:pPr>
+        <w:ind w:left="4010" w:hanging="180"/>
+      </w:pPr>
+    </w:lvl>
+    <w:lvl w:ilvl="6" w:tplc="040C000F" w:tentative="1">
+      <w:start w:val="1"/>
+      <w:numFmt w:val="decimal"/>
+      <w:lvlText w:val="%7."/>
+      <w:lvlJc w:val="left"/>
+      <w:pPr>
+        <w:ind w:left="4730" w:hanging="360"/>
+      </w:pPr>
+    </w:lvl>
+    <w:lvl w:ilvl="7" w:tplc="040C0019" w:tentative="1">
+      <w:start w:val="1"/>
+      <w:numFmt w:val="lowerLetter"/>
+      <w:lvlText w:val="%8."/>
+      <w:lvlJc w:val="left"/>
+      <w:pPr>
+        <w:ind w:left="5450" w:hanging="360"/>
+      </w:pPr>
+    </w:lvl>
+    <w:lvl w:ilvl="8" w:tplc="040C001B" w:tentative="1">
+      <w:start w:val="1"/>
+      <w:numFmt w:val="lowerRoman"/>
+      <w:lvlText w:val="%9."/>
+      <w:lvlJc w:val="right"/>
+      <w:pPr>
+        <w:ind w:left="6170" w:hanging="180"/>
+      </w:pPr>
+    </w:lvl>
+  </w:abstractNum>
+  <w:abstractNum w:abstractNumId="6" w15:restartNumberingAfterBreak="0">
     <w:nsid w:val="54575784"/>
     <w:multiLevelType w:val="hybridMultilevel"/>
     <w:tmpl w:val="853E3FDA"/>
@@ -3400,7 +4550,7 @@
       </w:rPr>
     </w:lvl>
   </w:abstractNum>
-  <w:abstractNum w:abstractNumId="5" w15:restartNumberingAfterBreak="0">
+  <w:abstractNum w:abstractNumId="7" w15:restartNumberingAfterBreak="0">
     <w:nsid w:val="6E822EE1"/>
     <w:multiLevelType w:val="hybridMultilevel"/>
     <w:tmpl w:val="0720AEE2"/>
@@ -3490,13 +4640,13 @@
     </w:lvl>
   </w:abstractNum>
   <w:num w:numId="1">
-    <w:abstractNumId w:val="2"/>
+    <w:abstractNumId w:val="3"/>
   </w:num>
   <w:num w:numId="2">
-    <w:abstractNumId w:val="3"/>
+    <w:abstractNumId w:val="4"/>
   </w:num>
   <w:num w:numId="3">
-    <w:abstractNumId w:val="3"/>
+    <w:abstractNumId w:val="4"/>
     <w:lvlOverride w:ilvl="0">
       <w:startOverride w:val="1"/>
     </w:lvlOverride>
@@ -3526,7 +4676,7 @@
     </w:lvlOverride>
   </w:num>
   <w:num w:numId="4">
-    <w:abstractNumId w:val="3"/>
+    <w:abstractNumId w:val="4"/>
     <w:lvlOverride w:ilvl="0">
       <w:startOverride w:val="1"/>
     </w:lvlOverride>
@@ -3556,16 +4706,22 @@
     </w:lvlOverride>
   </w:num>
   <w:num w:numId="5">
+    <w:abstractNumId w:val="2"/>
+  </w:num>
+  <w:num w:numId="6">
+    <w:abstractNumId w:val="7"/>
+  </w:num>
+  <w:num w:numId="7">
     <w:abstractNumId w:val="1"/>
   </w:num>
-  <w:num w:numId="6">
-    <w:abstractNumId w:val="5"/>
+  <w:num w:numId="8">
+    <w:abstractNumId w:val="6"/>
   </w:num>
-  <w:num w:numId="7">
+  <w:num w:numId="9">
     <w:abstractNumId w:val="0"/>
   </w:num>
-  <w:num w:numId="8">
-    <w:abstractNumId w:val="4"/>
+  <w:num w:numId="10">
+    <w:abstractNumId w:val="5"/>
   </w:num>
   <w:numIdMacAtCleanup w:val="4"/>
 </w:numbering>

</xml_diff>